<commit_message>
Integrate MailModule into ContractsService for contract email notifications
</commit_message>
<xml_diff>
--- a/src/templates/contract_template.docx
+++ b/src/templates/contract_template.docx
@@ -777,7 +777,7 @@
                 <w:szCs w:val="20"/>
                 <w:rtl w:val="0"/>
               </w:rPr>
-              <w:t xml:space="preserve">(   )  </w:t>
+              <w:t xml:space="preserve">({1})  </w:t>
             </w:r>
             <w:r>
               <w:rPr>
@@ -835,7 +835,7 @@
                 <w:szCs w:val="20"/>
                 <w:rtl w:val="0"/>
               </w:rPr>
-              <w:t xml:space="preserve">(   )  </w:t>
+              <w:t xml:space="preserve">({2})  </w:t>
             </w:r>
             <w:r>
               <w:rPr>
@@ -898,7 +898,7 @@
                 <w:szCs w:val="20"/>
                 <w:rtl w:val="0"/>
               </w:rPr>
-              <w:t xml:space="preserve">(   ) MENSAL</w:t>
+              <w:t xml:space="preserve">({30}) MENSAL</w:t>
             </w:r>
           </w:p>
         </w:tc>
@@ -1029,7 +1029,7 @@
                 <w:szCs w:val="20"/>
                 <w:rtl w:val="0"/>
               </w:rPr>
-              <w:t xml:space="preserve">(   ) TRIMESTRAL</w:t>
+              <w:t xml:space="preserve">({90}) TRIMESTRAL</w:t>
             </w:r>
           </w:p>
         </w:tc>
@@ -1147,7 +1147,7 @@
                 <w:szCs w:val="20"/>
                 <w:rtl w:val="0"/>
               </w:rPr>
-              <w:t xml:space="preserve">(   ) SEMESTRAL</w:t>
+              <w:t xml:space="preserve">({180}) SEMESTRAL</w:t>
             </w:r>
           </w:p>
         </w:tc>
@@ -1673,7 +1673,7 @@
           <w:color w:val="000009"/>
         </w:rPr>
       </w:pPr>
-      <w:bookmarkStart w:colFirst="0" w:colLast="0" w:name="_c6fd6f9rx3um" w:id="0"/>
+      <w:bookmarkStart w:colFirst="0" w:colLast="0" w:name="_l6phuts5hhpl" w:id="0"/>
       <w:bookmarkEnd w:id="0"/>
       <w:r>
         <w:rPr>
@@ -1691,7 +1691,7 @@
           <w:color w:val="000009"/>
         </w:rPr>
       </w:pPr>
-      <w:bookmarkStart w:colFirst="0" w:colLast="0" w:name="_p8teyyyj0omd" w:id="1"/>
+      <w:bookmarkStart w:colFirst="0" w:colLast="0" w:name="_v8xdo0mujt62" w:id="1"/>
       <w:bookmarkEnd w:id="1"/>
       <w:r>
         <w:rPr>
@@ -1705,17 +1705,17 @@
         <w:ind w:firstLine="196"/>
         <w:rPr>
           <w:b w:val="0"/>
+          <w:color w:val="000009"/>
+        </w:rPr>
+      </w:pPr>
+      <w:bookmarkStart w:colFirst="0" w:colLast="0" w:name="_f8n69l6ibqwp" w:id="2"/>
+      <w:bookmarkEnd w:id="2"/>
+      <w:r>
+        <w:rPr>
           <w:color w:val="00000a"/>
-        </w:rPr>
-      </w:pPr>
-      <w:bookmarkStart w:colFirst="0" w:colLast="0" w:name="_juepdmh8uicu" w:id="2"/>
-      <w:bookmarkEnd w:id="2"/>
-      <w:r>
-        <w:rPr>
-          <w:color w:val="00000a"/>
-          <w:rtl w:val="0"/>
-        </w:rPr>
-        <w:t xml:space="preserve">LUNE ESCOLA DE DANÇA,</w:t>
+          <w:rtl w:val="0"/>
+        </w:rPr>
+        <w:t xml:space="preserve">LUNE ESCOLA DE DANÇA</w:t>
       </w:r>
       <w:r>
         <w:rPr>
@@ -1723,7 +1723,7 @@
           <w:color w:val="00000a"/>
           <w:rtl w:val="0"/>
         </w:rPr>
-        <w:t xml:space="preserve"> representada pelos diretores </w:t>
+        <w:t xml:space="preserve">, situada no CNPJ 59.996.402/0001-30 representada pelos diretores </w:t>
       </w:r>
       <w:r>
         <w:rPr>
@@ -1738,102 +1738,22 @@
           <w:color w:val="00000a"/>
           <w:rtl w:val="0"/>
         </w:rPr>
-        <w:t xml:space="preserve">no</w:t>
-      </w:r>
-    </w:p>
-    <w:p>
-      <w:pPr>
-        <w:pStyle w:val="Heading1"/>
-        <w:ind w:firstLine="196"/>
+        <w:t xml:space="preserve">no CPF de nº 422.726.778-19 e </w:t>
+      </w:r>
+      <w:r>
+        <w:rPr>
+          <w:color w:val="00000a"/>
+          <w:rtl w:val="0"/>
+        </w:rPr>
+        <w:t xml:space="preserve">GUILHERME GALENO SENA</w:t>
+      </w:r>
+      <w:r>
         <w:rPr>
           <w:b w:val="0"/>
           <w:color w:val="00000a"/>
-        </w:rPr>
-      </w:pPr>
-      <w:bookmarkStart w:colFirst="0" w:colLast="0" w:name="_lzv3g04mf4o2" w:id="3"/>
-      <w:bookmarkEnd w:id="3"/>
-      <w:r>
-        <w:rPr>
-          <w:b w:val="0"/>
-          <w:color w:val="00000a"/>
-          <w:rtl w:val="0"/>
-        </w:rPr>
-        <w:t xml:space="preserve">CPF de nº 422.726.778-19 e </w:t>
-      </w:r>
-      <w:r>
-        <w:rPr>
-          <w:color w:val="00000a"/>
-          <w:rtl w:val="0"/>
-        </w:rPr>
-        <w:t xml:space="preserve">GUILHERME GALENO SENA</w:t>
-      </w:r>
-      <w:r>
-        <w:rPr>
-          <w:b w:val="0"/>
-          <w:color w:val="00000a"/>
-          <w:rtl w:val="0"/>
-        </w:rPr>
-        <w:t xml:space="preserve"> no CPF de nº 529.304.768-00, com sede na</w:t>
-      </w:r>
-    </w:p>
-    <w:p>
-      <w:pPr>
-        <w:pStyle w:val="Heading1"/>
-        <w:ind w:firstLine="196"/>
-        <w:rPr>
-          <w:b w:val="0"/>
-          <w:color w:val="00000a"/>
-        </w:rPr>
-      </w:pPr>
-      <w:bookmarkStart w:colFirst="0" w:colLast="0" w:name="_ptcpp4v6jkmj" w:id="4"/>
-      <w:bookmarkEnd w:id="4"/>
-      <w:r>
-        <w:rPr>
-          <w:b w:val="0"/>
-          <w:color w:val="00000a"/>
-          <w:rtl w:val="0"/>
-        </w:rPr>
-        <w:t xml:space="preserve">Rua Santa Maria, 229, Pte. São João - Jundiaí - CEP 13.218-060. Por este instrumento particular de</w:t>
-      </w:r>
-    </w:p>
-    <w:p>
-      <w:pPr>
-        <w:pStyle w:val="Heading1"/>
-        <w:ind w:firstLine="196"/>
-        <w:rPr>
-          <w:b w:val="0"/>
-          <w:color w:val="00000a"/>
-        </w:rPr>
-      </w:pPr>
-      <w:bookmarkStart w:colFirst="0" w:colLast="0" w:name="_3k49a7ybnn39" w:id="5"/>
-      <w:bookmarkEnd w:id="5"/>
-      <w:r>
-        <w:rPr>
-          <w:b w:val="0"/>
-          <w:color w:val="00000a"/>
-          <w:rtl w:val="0"/>
-        </w:rPr>
-        <w:t xml:space="preserve">Contrato, as partes acima identificadas e qualificadas têm, entre si, justas e acordadas este Contrato</w:t>
-      </w:r>
-    </w:p>
-    <w:p>
-      <w:pPr>
-        <w:pStyle w:val="Heading1"/>
-        <w:ind w:firstLine="196"/>
-        <w:rPr>
-          <w:b w:val="0"/>
-          <w:color w:val="000009"/>
-        </w:rPr>
-      </w:pPr>
-      <w:bookmarkStart w:colFirst="0" w:colLast="0" w:name="_dpkxmorsaz5b" w:id="6"/>
-      <w:bookmarkEnd w:id="6"/>
-      <w:r>
-        <w:rPr>
-          <w:b w:val="0"/>
-          <w:color w:val="00000a"/>
-          <w:rtl w:val="0"/>
-        </w:rPr>
-        <w:t xml:space="preserve">de Prestação de Serviços Educacionais, regido pelas cláusulas e condições adiante estabelecidas.</w:t>
+          <w:rtl w:val="0"/>
+        </w:rPr>
+        <w:t xml:space="preserve"> no CPF de nº 529.304.768-00, com sede na Rua Santa Maria, 229, Pte. São João - Jundiaí - CEP 13.218-060. Por este instrumento particular de Contrato, as partes acima identificadas e qualificadas têm, entre si, justas e acordadas este Contrato de Prestação de Serviços Educacionais, regido pelas cláusulas e condições adiante estabelecidas.</w:t>
       </w:r>
       <w:r>
         <w:rPr>
@@ -1909,8 +1829,8 @@
         <w:ind w:firstLine="196"/>
         <w:rPr/>
       </w:pPr>
-      <w:bookmarkStart w:colFirst="0" w:colLast="0" w:name="_6vw7qrl7znkx" w:id="7"/>
-      <w:bookmarkEnd w:id="7"/>
+      <w:bookmarkStart w:colFirst="0" w:colLast="0" w:name="_o5lidiaoigx4" w:id="3"/>
+      <w:bookmarkEnd w:id="3"/>
       <w:r>
         <w:rPr>
           <w:color w:val="000009"/>
@@ -1972,31 +1892,6 @@
     <w:p>
       <w:pPr>
         <w:ind w:left="196" w:right="131" w:firstLine="0"/>
-        <w:jc w:val="both"/>
-        <w:rPr>
-          <w:color w:val="00000a"/>
-          <w:sz w:val="24"/>
-          <w:szCs w:val="24"/>
-        </w:rPr>
-      </w:pPr>
-      <w:r>
-        <w:rPr>
-          <w:color w:val="000009"/>
-          <w:sz w:val="24"/>
-          <w:szCs w:val="24"/>
-          <w:rtl w:val="0"/>
-        </w:rPr>
-        <w:t xml:space="preserve">§ A grade horária pode ser alterada, em qualquer momento do ano letivo, conforme necessidade da Lune Escola de Dança e orientação da Direção.</w:t>
-      </w:r>
-      <w:r>
-        <w:rPr>
-          <w:rtl w:val="0"/>
-        </w:rPr>
-      </w:r>
-    </w:p>
-    <w:p>
-      <w:pPr>
-        <w:ind w:left="196" w:right="130" w:firstLine="0"/>
         <w:jc w:val="both"/>
         <w:rPr>
           <w:color w:val="00000a"/>
@@ -2011,6 +1906,15 @@
       </w:pPr>
       <w:r>
         <w:rPr>
+          <w:color w:val="000009"/>
+          <w:sz w:val="24"/>
+          <w:szCs w:val="24"/>
+          <w:rtl w:val="0"/>
+        </w:rPr>
+        <w:t xml:space="preserve">§ A grade horária pode ser alterada, em qualquer momento do ano letivo, conforme necessidade da Lune Escola de Dança e orientação da Direção.</w:t>
+      </w:r>
+      <w:r>
+        <w:rPr>
           <w:rtl w:val="0"/>
         </w:rPr>
       </w:r>
@@ -2022,8 +1926,8 @@
         <w:ind w:left="0" w:firstLine="0"/>
         <w:rPr/>
       </w:pPr>
-      <w:bookmarkStart w:colFirst="0" w:colLast="0" w:name="_45k34z71flt8" w:id="8"/>
-      <w:bookmarkEnd w:id="8"/>
+      <w:bookmarkStart w:colFirst="0" w:colLast="0" w:name="_bcyyg8ehkx1v" w:id="4"/>
+      <w:bookmarkEnd w:id="4"/>
       <w:r>
         <w:rPr>
           <w:color w:val="000009"/>
@@ -2460,8 +2364,8 @@
         <w:ind w:firstLine="196"/>
         <w:rPr/>
       </w:pPr>
-      <w:bookmarkStart w:colFirst="0" w:colLast="0" w:name="_t9azo4vptzi0" w:id="9"/>
-      <w:bookmarkEnd w:id="9"/>
+      <w:bookmarkStart w:colFirst="0" w:colLast="0" w:name="_y4bpyqii2kll" w:id="5"/>
+      <w:bookmarkEnd w:id="5"/>
       <w:r>
         <w:rPr>
           <w:color w:val="000009"/>
@@ -2502,8 +2406,8 @@
         <w:ind w:firstLine="196"/>
         <w:rPr/>
       </w:pPr>
-      <w:bookmarkStart w:colFirst="0" w:colLast="0" w:name="_wuh0d53gdeoo" w:id="10"/>
-      <w:bookmarkEnd w:id="10"/>
+      <w:bookmarkStart w:colFirst="0" w:colLast="0" w:name="_uzk485q9o6l1" w:id="6"/>
+      <w:bookmarkEnd w:id="6"/>
       <w:r>
         <w:rPr>
           <w:color w:val="000009"/>
@@ -3399,12 +3303,12 @@
             <wp:anchor allowOverlap="1" behindDoc="1" distB="0" distT="0" distL="0" distR="0" hidden="0" layoutInCell="1" locked="0" relativeHeight="0" simplePos="0">
               <wp:simplePos x="0" y="0"/>
               <wp:positionH relativeFrom="column">
-                <wp:posOffset>88900</wp:posOffset>
+                <wp:posOffset>76200</wp:posOffset>
               </wp:positionH>
               <wp:positionV relativeFrom="paragraph">
-                <wp:posOffset>9766300</wp:posOffset>
+                <wp:posOffset>9753600</wp:posOffset>
               </wp:positionV>
-              <wp:extent cx="2660650" cy="133985"/>
+              <wp:extent cx="2670175" cy="143510"/>
               <wp:effectExtent b="0" l="0" r="0" t="0"/>
               <wp:wrapNone/>
               <wp:docPr id="1" name=""/>
@@ -3431,7 +3335,7 @@
                         <w:p>
                           <w:pPr>
                             <w:spacing w:after="0" w:before="20" w:line="240"/>
-                            <w:ind w:left="20" w:right="0" w:firstLine="40"/>
+                            <w:ind w:left="20" w:right="0" w:firstLine="60"/>
                             <w:jc w:val="left"/>
                             <w:textDirection w:val="btLr"/>
                           </w:pPr>
@@ -3465,12 +3369,12 @@
             <wp:anchor allowOverlap="1" behindDoc="1" distB="0" distT="0" distL="0" distR="0" hidden="0" layoutInCell="1" locked="0" relativeHeight="0" simplePos="0">
               <wp:simplePos x="0" y="0"/>
               <wp:positionH relativeFrom="column">
-                <wp:posOffset>88900</wp:posOffset>
+                <wp:posOffset>76200</wp:posOffset>
               </wp:positionH>
               <wp:positionV relativeFrom="paragraph">
-                <wp:posOffset>9766300</wp:posOffset>
+                <wp:posOffset>9753600</wp:posOffset>
               </wp:positionV>
-              <wp:extent cx="2660650" cy="133985"/>
+              <wp:extent cx="2670175" cy="143510"/>
               <wp:effectExtent b="0" l="0" r="0" t="0"/>
               <wp:wrapNone/>
               <wp:docPr id="1" name="image3.png"/>
@@ -3491,7 +3395,7 @@
                     <pic:spPr>
                       <a:xfrm>
                         <a:off x="0" y="0"/>
-                        <a:ext cx="2660650" cy="133985"/>
+                        <a:ext cx="2670175" cy="143510"/>
                       </a:xfrm>
                       <a:prstGeom prst="rect"/>
                       <a:ln/>
@@ -3509,7 +3413,7 @@
         <wp:anchor allowOverlap="1" behindDoc="1" distB="0" distT="0" distL="0" distR="0" hidden="0" layoutInCell="1" locked="0" relativeHeight="0" simplePos="0">
           <wp:simplePos x="0" y="0"/>
           <wp:positionH relativeFrom="column">
-            <wp:posOffset>-374650</wp:posOffset>
+            <wp:posOffset>-374649</wp:posOffset>
           </wp:positionH>
           <wp:positionV relativeFrom="paragraph">
             <wp:posOffset>199390</wp:posOffset>

</xml_diff>